<commit_message>
Edited LibraryApp.java since it had a strange tree struction with Main.java hanging off of it.  Also updated Library Project Plan documentation
</commit_message>
<xml_diff>
--- a/docs/Library_Project_Plan.docx
+++ b/docs/Library_Project_Plan.docx
@@ -334,8 +334,6 @@
       <w:r>
         <w:t xml:space="preserve"> status)</w:t>
       </w:r>
-      <w:bookmarkStart w:id="0" w:name="_GoBack"/>
-      <w:bookmarkEnd w:id="0"/>
     </w:p>
     <w:p>
       <w:pPr>
@@ -526,14 +524,10 @@
       <w:r>
         <w:rPr>
           <w:color w:val="FF0000"/>
-          <w:shd w:val="pct15" w:color="auto" w:fill="FFFFFF"/>
         </w:rPr>
         <w:t>***Stretch***</w:t>
       </w:r>
       <w:r>
-        <w:rPr>
-          <w:shd w:val="pct15" w:color="auto" w:fill="FFFFFF"/>
-        </w:rPr>
         <w:t>AudioBook.java extends Media.java</w:t>
       </w:r>
     </w:p>
@@ -548,14 +542,10 @@
       <w:r>
         <w:rPr>
           <w:color w:val="FF0000"/>
-          <w:shd w:val="pct15" w:color="auto" w:fill="FFFFFF"/>
         </w:rPr>
         <w:t>***Stretch***</w:t>
       </w:r>
       <w:r>
-        <w:rPr>
-          <w:shd w:val="pct15" w:color="auto" w:fill="FFFFFF"/>
-        </w:rPr>
         <w:t>Periodicals.java extends Media.java</w:t>
       </w:r>
     </w:p>
@@ -570,14 +560,10 @@
       <w:r>
         <w:rPr>
           <w:color w:val="FF0000"/>
-          <w:shd w:val="pct15" w:color="auto" w:fill="FFFFFF"/>
         </w:rPr>
         <w:t>***Stretch***</w:t>
       </w:r>
       <w:r>
-        <w:rPr>
-          <w:shd w:val="pct15" w:color="auto" w:fill="FFFFFF"/>
-        </w:rPr>
         <w:t>Reference.java extends Media.java</w:t>
       </w:r>
     </w:p>
@@ -868,9 +854,30 @@
     </w:p>
     <w:p>
       <w:pPr>
-        <w:pStyle w:val="ListParagraph"/>
-        <w:ind w:left="2160"/>
-      </w:pPr>
+        <w:rPr>
+          <w:i/>
+        </w:rPr>
+      </w:pPr>
+      <w:r>
+        <w:rPr>
+          <w:i/>
+        </w:rPr>
+        <w:t>Files</w:t>
+      </w:r>
+    </w:p>
+    <w:p>
+      <w:pPr>
+        <w:pStyle w:val="ListParagraph"/>
+        <w:numPr>
+          <w:ilvl w:val="0"/>
+          <w:numId w:val="5"/>
+        </w:numPr>
+      </w:pPr>
+      <w:r>
+        <w:t>A .csv (Comma Separated Values) file is used to keep track of all media items.  .csv is preferred because titles and authors may have space in between, so using a comma to split each “column” is a better idea.</w:t>
+      </w:r>
+      <w:bookmarkStart w:id="0" w:name="_GoBack"/>
+      <w:bookmarkEnd w:id="0"/>
     </w:p>
     <w:p/>
     <w:p>
@@ -1140,6 +1147,7 @@
         </w:numPr>
       </w:pPr>
       <w:r>
+        <w:lastRenderedPageBreak/>
         <w:t>Borrow limits</w:t>
       </w:r>
     </w:p>
@@ -1282,6 +1290,119 @@
     </w:lvl>
   </w:abstractNum>
   <w:abstractNum w:abstractNumId="1" w15:restartNumberingAfterBreak="0">
+    <w:nsid w:val="35320C88"/>
+    <w:multiLevelType w:val="hybridMultilevel"/>
+    <w:tmpl w:val="C0D68AF2"/>
+    <w:lvl w:ilvl="0" w:tplc="04090001">
+      <w:start w:val="1"/>
+      <w:numFmt w:val="bullet"/>
+      <w:lvlText w:val=""/>
+      <w:lvlJc w:val="left"/>
+      <w:pPr>
+        <w:ind w:left="720" w:hanging="360"/>
+      </w:pPr>
+      <w:rPr>
+        <w:rFonts w:ascii="Symbol" w:hAnsi="Symbol" w:hint="default"/>
+      </w:rPr>
+    </w:lvl>
+    <w:lvl w:ilvl="1" w:tplc="04090003" w:tentative="1">
+      <w:start w:val="1"/>
+      <w:numFmt w:val="bullet"/>
+      <w:lvlText w:val="o"/>
+      <w:lvlJc w:val="left"/>
+      <w:pPr>
+        <w:ind w:left="1440" w:hanging="360"/>
+      </w:pPr>
+      <w:rPr>
+        <w:rFonts w:ascii="Courier New" w:hAnsi="Courier New" w:cs="Courier New" w:hint="default"/>
+      </w:rPr>
+    </w:lvl>
+    <w:lvl w:ilvl="2" w:tplc="04090005" w:tentative="1">
+      <w:start w:val="1"/>
+      <w:numFmt w:val="bullet"/>
+      <w:lvlText w:val=""/>
+      <w:lvlJc w:val="left"/>
+      <w:pPr>
+        <w:ind w:left="2160" w:hanging="360"/>
+      </w:pPr>
+      <w:rPr>
+        <w:rFonts w:ascii="Wingdings" w:hAnsi="Wingdings" w:hint="default"/>
+      </w:rPr>
+    </w:lvl>
+    <w:lvl w:ilvl="3" w:tplc="04090001" w:tentative="1">
+      <w:start w:val="1"/>
+      <w:numFmt w:val="bullet"/>
+      <w:lvlText w:val=""/>
+      <w:lvlJc w:val="left"/>
+      <w:pPr>
+        <w:ind w:left="2880" w:hanging="360"/>
+      </w:pPr>
+      <w:rPr>
+        <w:rFonts w:ascii="Symbol" w:hAnsi="Symbol" w:hint="default"/>
+      </w:rPr>
+    </w:lvl>
+    <w:lvl w:ilvl="4" w:tplc="04090003" w:tentative="1">
+      <w:start w:val="1"/>
+      <w:numFmt w:val="bullet"/>
+      <w:lvlText w:val="o"/>
+      <w:lvlJc w:val="left"/>
+      <w:pPr>
+        <w:ind w:left="3600" w:hanging="360"/>
+      </w:pPr>
+      <w:rPr>
+        <w:rFonts w:ascii="Courier New" w:hAnsi="Courier New" w:cs="Courier New" w:hint="default"/>
+      </w:rPr>
+    </w:lvl>
+    <w:lvl w:ilvl="5" w:tplc="04090005" w:tentative="1">
+      <w:start w:val="1"/>
+      <w:numFmt w:val="bullet"/>
+      <w:lvlText w:val=""/>
+      <w:lvlJc w:val="left"/>
+      <w:pPr>
+        <w:ind w:left="4320" w:hanging="360"/>
+      </w:pPr>
+      <w:rPr>
+        <w:rFonts w:ascii="Wingdings" w:hAnsi="Wingdings" w:hint="default"/>
+      </w:rPr>
+    </w:lvl>
+    <w:lvl w:ilvl="6" w:tplc="04090001" w:tentative="1">
+      <w:start w:val="1"/>
+      <w:numFmt w:val="bullet"/>
+      <w:lvlText w:val=""/>
+      <w:lvlJc w:val="left"/>
+      <w:pPr>
+        <w:ind w:left="5040" w:hanging="360"/>
+      </w:pPr>
+      <w:rPr>
+        <w:rFonts w:ascii="Symbol" w:hAnsi="Symbol" w:hint="default"/>
+      </w:rPr>
+    </w:lvl>
+    <w:lvl w:ilvl="7" w:tplc="04090003" w:tentative="1">
+      <w:start w:val="1"/>
+      <w:numFmt w:val="bullet"/>
+      <w:lvlText w:val="o"/>
+      <w:lvlJc w:val="left"/>
+      <w:pPr>
+        <w:ind w:left="5760" w:hanging="360"/>
+      </w:pPr>
+      <w:rPr>
+        <w:rFonts w:ascii="Courier New" w:hAnsi="Courier New" w:cs="Courier New" w:hint="default"/>
+      </w:rPr>
+    </w:lvl>
+    <w:lvl w:ilvl="8" w:tplc="04090005" w:tentative="1">
+      <w:start w:val="1"/>
+      <w:numFmt w:val="bullet"/>
+      <w:lvlText w:val=""/>
+      <w:lvlJc w:val="left"/>
+      <w:pPr>
+        <w:ind w:left="6480" w:hanging="360"/>
+      </w:pPr>
+      <w:rPr>
+        <w:rFonts w:ascii="Wingdings" w:hAnsi="Wingdings" w:hint="default"/>
+      </w:rPr>
+    </w:lvl>
+  </w:abstractNum>
+  <w:abstractNum w:abstractNumId="2" w15:restartNumberingAfterBreak="0">
     <w:nsid w:val="490F13D9"/>
     <w:multiLevelType w:val="hybridMultilevel"/>
     <w:tmpl w:val="5F62A424"/>
@@ -1370,7 +1491,7 @@
       </w:pPr>
     </w:lvl>
   </w:abstractNum>
-  <w:abstractNum w:abstractNumId="2" w15:restartNumberingAfterBreak="0">
+  <w:abstractNum w:abstractNumId="3" w15:restartNumberingAfterBreak="0">
     <w:nsid w:val="49516F81"/>
     <w:multiLevelType w:val="hybridMultilevel"/>
     <w:tmpl w:val="77D8F6EE"/>
@@ -1459,7 +1580,7 @@
       </w:pPr>
     </w:lvl>
   </w:abstractNum>
-  <w:abstractNum w:abstractNumId="3" w15:restartNumberingAfterBreak="0">
+  <w:abstractNum w:abstractNumId="4" w15:restartNumberingAfterBreak="0">
     <w:nsid w:val="646A0C9F"/>
     <w:multiLevelType w:val="hybridMultilevel"/>
     <w:tmpl w:val="FA60E72A"/>
@@ -1573,15 +1694,18 @@
     </w:lvl>
   </w:abstractNum>
   <w:num w:numId="1">
-    <w:abstractNumId w:val="3"/>
+    <w:abstractNumId w:val="4"/>
   </w:num>
   <w:num w:numId="2">
-    <w:abstractNumId w:val="2"/>
+    <w:abstractNumId w:val="3"/>
   </w:num>
   <w:num w:numId="3">
     <w:abstractNumId w:val="0"/>
   </w:num>
   <w:num w:numId="4">
+    <w:abstractNumId w:val="2"/>
+  </w:num>
+  <w:num w:numId="5">
     <w:abstractNumId w:val="1"/>
   </w:num>
 </w:numbering>

</xml_diff>

<commit_message>
Adding latest version of Library_ProjectPlan.docs.  However, most of the method definition should be referred to the Trello page: https://trello.com/b/VXtUvWyJ/gc-java-team1-midterm
</commit_message>
<xml_diff>
--- a/docs/Library_Project_Plan.docx
+++ b/docs/Library_Project_Plan.docx
@@ -730,7 +730,13 @@
       </w:r>
       <w:proofErr w:type="spellEnd"/>
       <w:r>
-        <w:t xml:space="preserve">() - </w:t>
+        <w:t xml:space="preserve">() </w:t>
+      </w:r>
+      <w:r>
+        <w:t>–</w:t>
+      </w:r>
+      <w:r>
+        <w:t xml:space="preserve"> </w:t>
       </w:r>
     </w:p>
     <w:p>
@@ -771,7 +777,10 @@
       </w:r>
       <w:proofErr w:type="spellEnd"/>
       <w:r>
-        <w:t>(String title)</w:t>
+        <w:t>(Media media</w:t>
+      </w:r>
+      <w:r>
+        <w:t>)</w:t>
       </w:r>
     </w:p>
     <w:p>
@@ -788,7 +797,10 @@
       </w:r>
       <w:proofErr w:type="spellEnd"/>
       <w:r>
-        <w:t>(String title)</w:t>
+        <w:t>(Media media</w:t>
+      </w:r>
+      <w:r>
+        <w:t>)</w:t>
       </w:r>
     </w:p>
     <w:p>
@@ -809,10 +821,10 @@
       </w:r>
       <w:proofErr w:type="spellEnd"/>
       <w:r>
-        <w:t>(String</w:t>
-      </w:r>
-      <w:r>
-        <w:t xml:space="preserve"> title)</w:t>
+        <w:t>(Media media</w:t>
+      </w:r>
+      <w:r>
+        <w:t>)</w:t>
       </w:r>
     </w:p>
     <w:p>
@@ -832,7 +844,10 @@
       </w:r>
       <w:proofErr w:type="spellEnd"/>
       <w:r>
-        <w:t>(String author)</w:t>
+        <w:t>(Media media</w:t>
+      </w:r>
+      <w:r>
+        <w:t>)</w:t>
       </w:r>
     </w:p>
     <w:p>
@@ -851,6 +866,57 @@
       <w:r>
         <w:t>(String title, String author)</w:t>
       </w:r>
+    </w:p>
+    <w:p>
+      <w:pPr>
+        <w:pStyle w:val="ListParagraph"/>
+        <w:numPr>
+          <w:ilvl w:val="0"/>
+          <w:numId w:val="2"/>
+        </w:numPr>
+      </w:pPr>
+      <w:r>
+        <w:t>MediaType</w:t>
+      </w:r>
+    </w:p>
+    <w:p>
+      <w:pPr>
+        <w:pStyle w:val="ListParagraph"/>
+        <w:numPr>
+          <w:ilvl w:val="1"/>
+          <w:numId w:val="2"/>
+        </w:numPr>
+      </w:pPr>
+      <w:r>
+        <w:t>Data Members</w:t>
+      </w:r>
+    </w:p>
+    <w:p>
+      <w:pPr>
+        <w:pStyle w:val="ListParagraph"/>
+        <w:numPr>
+          <w:ilvl w:val="2"/>
+          <w:numId w:val="2"/>
+        </w:numPr>
+      </w:pPr>
+      <w:proofErr w:type="spellStart"/>
+      <w:r>
+        <w:t>Enum</w:t>
+      </w:r>
+      <w:proofErr w:type="spellEnd"/>
+      <w:r>
+        <w:t xml:space="preserve"> for media type i.e. book, cd, </w:t>
+      </w:r>
+      <w:proofErr w:type="spellStart"/>
+      <w:r>
+        <w:t>dvd</w:t>
+      </w:r>
+      <w:proofErr w:type="spellEnd"/>
+      <w:r>
+        <w:t>, enum</w:t>
+      </w:r>
+      <w:bookmarkStart w:id="0" w:name="_GoBack"/>
+      <w:bookmarkEnd w:id="0"/>
     </w:p>
     <w:p>
       <w:pPr>
@@ -876,8 +942,6 @@
       <w:r>
         <w:t>A .csv (Comma Separated Values) file is used to keep track of all media items.  .csv is preferred because titles and authors may have space in between, so using a comma to split each “column” is a better idea.</w:t>
       </w:r>
-      <w:bookmarkStart w:id="0" w:name="_GoBack"/>
-      <w:bookmarkEnd w:id="0"/>
     </w:p>
     <w:p/>
     <w:p>
@@ -1042,11 +1106,6 @@
       </w:r>
     </w:p>
     <w:p>
-      <w:r>
-        <w:t>Vicki</w:t>
-      </w:r>
-    </w:p>
-    <w:p>
       <w:pPr>
         <w:pStyle w:val="ListParagraph"/>
         <w:numPr>
@@ -1054,20 +1113,18 @@
           <w:numId w:val="3"/>
         </w:numPr>
       </w:pPr>
-      <w:r>
-        <w:t xml:space="preserve">GitHub </w:t>
-      </w:r>
-      <w:r>
-        <w:t>host</w:t>
-      </w:r>
-      <w:r>
-        <w:t xml:space="preserve"> (</w:t>
-      </w:r>
-      <w:r>
-        <w:t>https://github.com/NewWorldCoder/Team1Midterm.git</w:t>
-      </w:r>
-      <w:r>
-        <w:t>)</w:t>
+      <w:proofErr w:type="spellStart"/>
+      <w:r>
+        <w:t>LibraryDB</w:t>
+      </w:r>
+      <w:proofErr w:type="spellEnd"/>
+      <w:r>
+        <w:t xml:space="preserve"> class</w:t>
+      </w:r>
+    </w:p>
+    <w:p>
+      <w:r>
+        <w:t>Vicki</w:t>
       </w:r>
     </w:p>
     <w:p>
@@ -1079,12 +1136,19 @@
         </w:numPr>
       </w:pPr>
       <w:r>
-        <w:t>Create Excel/csv file for initial database creation</w:t>
-      </w:r>
-    </w:p>
-    <w:p>
-      <w:r>
-        <w:t>Yosuke</w:t>
+        <w:t xml:space="preserve">GitHub </w:t>
+      </w:r>
+      <w:r>
+        <w:t>host</w:t>
+      </w:r>
+      <w:r>
+        <w:t xml:space="preserve"> (</w:t>
+      </w:r>
+      <w:r>
+        <w:t>https://github.com/NewWorldCoder/Team1Midterm.git</w:t>
+      </w:r>
+      <w:r>
+        <w:t>)</w:t>
       </w:r>
     </w:p>
     <w:p>
@@ -1096,7 +1160,48 @@
         </w:numPr>
       </w:pPr>
       <w:r>
+        <w:t>Create Excel/csv file for initial database creation</w:t>
+      </w:r>
+    </w:p>
+    <w:p>
+      <w:pPr>
+        <w:pStyle w:val="ListParagraph"/>
+        <w:numPr>
+          <w:ilvl w:val="0"/>
+          <w:numId w:val="3"/>
+        </w:numPr>
+      </w:pPr>
+      <w:r>
+        <w:t>Librarian class</w:t>
+      </w:r>
+    </w:p>
+    <w:p>
+      <w:r>
+        <w:t>Yosuke</w:t>
+      </w:r>
+    </w:p>
+    <w:p>
+      <w:pPr>
+        <w:pStyle w:val="ListParagraph"/>
+        <w:numPr>
+          <w:ilvl w:val="0"/>
+          <w:numId w:val="3"/>
+        </w:numPr>
+      </w:pPr>
+      <w:r>
         <w:t>Trello management</w:t>
+      </w:r>
+    </w:p>
+    <w:p>
+      <w:pPr>
+        <w:pStyle w:val="ListParagraph"/>
+        <w:numPr>
+          <w:ilvl w:val="0"/>
+          <w:numId w:val="3"/>
+        </w:numPr>
+      </w:pPr>
+      <w:r>
+        <w:t>Media and Book class</w:t>
       </w:r>
     </w:p>
     <w:p/>
@@ -1147,7 +1252,6 @@
         </w:numPr>
       </w:pPr>
       <w:r>
-        <w:lastRenderedPageBreak/>
         <w:t>Borrow limits</w:t>
       </w:r>
     </w:p>

</xml_diff>